<commit_message>
Corrected SHL to be logical (as originally) and not arithmetical
</commit_message>
<xml_diff>
--- a/Guides/Editable source documents/Guide - Guide for the C compiler.docx
+++ b/Guides/Editable source documents/Guide - Guide for the C compiler.docx
@@ -9457,6 +9457,27 @@
         </w:rPr>
         <w:t xml:space="preserve">. </w:t>
       </w:r>
+      <w:r>
+        <w:rPr>
+          <w:rFonts w:ascii="Bookman Old Style" w:hAnsi="Bookman Old Style"/>
+          <w:lang w:val="en-US"/>
+        </w:rPr>
+        <w:t xml:space="preserve">In this compiler, the behavior for right bit shift operators (&gt;&gt;, &gt;&gt;=) is a logical bit shift, instead of the arithmetic shift used in </w:t>
+      </w:r>
+      <w:r>
+        <w:rPr>
+          <w:rFonts w:ascii="Bookman Old Style" w:hAnsi="Bookman Old Style"/>
+          <w:lang w:val="en-US"/>
+        </w:rPr>
+        <w:t>many</w:t>
+      </w:r>
+      <w:r>
+        <w:rPr>
+          <w:rFonts w:ascii="Bookman Old Style" w:hAnsi="Bookman Old Style"/>
+          <w:lang w:val="en-US"/>
+        </w:rPr>
+        <w:t xml:space="preserve"> C compilers.</w:t>
+      </w:r>
     </w:p>
     <w:p>
       <w:pPr>
@@ -9484,7 +9505,15 @@
           <w:shd w:val="clear" w:color="auto" w:fill="F2DBDB" w:themeFill="accent2" w:themeFillTint="33"/>
           <w:lang w:val="en-US"/>
         </w:rPr>
-        <w:t xml:space="preserve">The only exceptions are the ternary operator </w:t>
+        <w:t>T</w:t>
+      </w:r>
+      <w:r>
+        <w:rPr>
+          <w:rStyle w:val="ResaltadoCar"/>
+          <w:shd w:val="clear" w:color="auto" w:fill="F2DBDB" w:themeFill="accent2" w:themeFillTint="33"/>
+          <w:lang w:val="en-US"/>
+        </w:rPr>
+        <w:t xml:space="preserve">he ternary operator </w:t>
       </w:r>
       <w:r>
         <w:rPr>
@@ -9518,7 +9547,23 @@
           <w:shd w:val="clear" w:color="auto" w:fill="F2DBDB" w:themeFill="accent2" w:themeFillTint="33"/>
           <w:lang w:val="en-US"/>
         </w:rPr>
-        <w:t>, which are not supported in this compiler</w:t>
+        <w:t xml:space="preserve"> are </w:t>
+      </w:r>
+      <w:r>
+        <w:rPr>
+          <w:rStyle w:val="ResaltadoCar"/>
+          <w:shd w:val="clear" w:color="auto" w:fill="F2DBDB" w:themeFill="accent2" w:themeFillTint="33"/>
+          <w:lang w:val="en-US"/>
+        </w:rPr>
+        <w:t xml:space="preserve">the only standard C operators </w:t>
+      </w:r>
+      <w:r>
+        <w:rPr>
+          <w:rStyle w:val="ResaltadoCar"/>
+          <w:shd w:val="clear" w:color="auto" w:fill="F2DBDB" w:themeFill="accent2" w:themeFillTint="33"/>
+          <w:lang w:val="en-US"/>
+        </w:rPr>
+        <w:t>not supported in this compiler</w:t>
       </w:r>
       <w:r>
         <w:rPr>
@@ -9676,7 +9721,6 @@
                 <w:color w:val="008000"/>
                 <w:lang w:val="en-US"/>
               </w:rPr>
-              <w:lastRenderedPageBreak/>
               <w:t xml:space="preserve">// </w:t>
             </w:r>
             <w:r>
@@ -10974,6 +11018,7 @@
                 <w:color w:val="000000" w:themeColor="text1"/>
                 <w:lang w:val="en-US"/>
               </w:rPr>
+              <w:lastRenderedPageBreak/>
               <w:t xml:space="preserve">    </w:t>
             </w:r>
           </w:p>
@@ -10993,7 +11038,6 @@
                 <w:color w:val="008000"/>
                 <w:lang w:val="en-US"/>
               </w:rPr>
-              <w:lastRenderedPageBreak/>
               <w:t xml:space="preserve">    </w:t>
             </w:r>
             <w:r>
@@ -12539,6 +12583,7 @@
                 <w:color w:val="000000" w:themeColor="text1"/>
                 <w:lang w:val="en-US"/>
               </w:rPr>
+              <w:lastRenderedPageBreak/>
               <w:t xml:space="preserve">  </w:t>
             </w:r>
             <w:r>
@@ -20114,7 +20159,7 @@
 </file>
 
 <file path=customXml/itemProps1.xml><?xml version="1.0" encoding="utf-8"?>
-<ds:datastoreItem xmlns:ds="http://schemas.openxmlformats.org/officeDocument/2006/customXml" ds:itemID="{A2633DFB-4473-4E54-9E0B-FE881F849C4A}">
+<ds:datastoreItem xmlns:ds="http://schemas.openxmlformats.org/officeDocument/2006/customXml" ds:itemID="{70ECA71D-F997-42A9-9F10-0EC3654A20A0}">
   <ds:schemaRefs>
     <ds:schemaRef ds:uri="http://schemas.openxmlformats.org/officeDocument/2006/bibliography"/>
   </ds:schemaRefs>

</xml_diff>